<commit_message>
Added to the Class Diagram. Cleaned up Sequence Diagrams.
</commit_message>
<xml_diff>
--- a/documentation/David's Documents/Class Diagram.docx
+++ b/documentation/David's Documents/Class Diagram.docx
@@ -46,6 +46,47 @@
           <w:noProof/>
         </w:rPr>
         <w:pict>
+          <v:shape id="_x0000_s1111" type="#_x0000_t32" style="position:absolute;margin-left:454.1pt;margin-top:9.05pt;width:39.5pt;height:75.5pt;flip:x;z-index:251646967" o:connectortype="straight"/>
+        </w:pict>
+      </w:r>
+      <w:r>
+        <w:rPr>
+          <w:noProof/>
+        </w:rPr>
+        <w:pict>
+          <v:group id="_x0000_s1112" style="position:absolute;margin-left:485.65pt;margin-top:-.25pt;width:81.35pt;height:45pt;z-index:251694080" coordorigin="2311,3945" coordsize="2385,900">
+            <v:group id="_x0000_s1113" style="position:absolute;left:2311;top:3945;width:2385;height:900" coordorigin="270,7793" coordsize="2385,900">
+              <v:rect id="_x0000_s1114" style="position:absolute;left:270;top:7793;width:2385;height:900">
+                <v:textbox style="mso-next-textbox:#_x0000_s1114">
+                  <w:txbxContent>
+                    <w:p>
+                      <w:pPr>
+                        <w:jc w:val="center"/>
+                        <w:rPr>
+                          <w:lang w:val="en-GB"/>
+                        </w:rPr>
+                      </w:pPr>
+                      <w:r>
+                        <w:rPr>
+                          <w:lang w:val="en-GB"/>
+                        </w:rPr>
+                        <w:t>ContextBox</w:t>
+                      </w:r>
+                    </w:p>
+                  </w:txbxContent>
+                </v:textbox>
+              </v:rect>
+              <v:shape id="_x0000_s1115" type="#_x0000_t32" style="position:absolute;left:270;top:8175;width:2385;height:0" o:connectortype="straight"/>
+            </v:group>
+            <v:shape id="_x0000_s1116" type="#_x0000_t32" style="position:absolute;left:2326;top:4590;width:2370;height:0" o:connectortype="straight"/>
+          </v:group>
+        </w:pict>
+      </w:r>
+      <w:r>
+        <w:rPr>
+          <w:noProof/>
+        </w:rPr>
+        <w:pict>
           <v:shape id="_x0000_s1044" type="#_x0000_t32" style="position:absolute;margin-left:271.8pt;margin-top:20.85pt;width:0;height:66pt;z-index:251656190" o:connectortype="straight"/>
         </w:pict>
       </w:r>
@@ -212,14 +253,12 @@
                           <w:lang w:val="en-GB"/>
                         </w:rPr>
                       </w:pPr>
-                      <w:proofErr w:type="spellStart"/>
                       <w:r>
                         <w:rPr>
                           <w:lang w:val="en-GB"/>
                         </w:rPr>
                         <w:t>ScoreBox</w:t>
                       </w:r>
-                      <w:proofErr w:type="spellEnd"/>
                     </w:p>
                   </w:txbxContent>
                 </v:textbox>
@@ -351,14 +390,12 @@
                           <w:lang w:val="en-GB"/>
                         </w:rPr>
                       </w:pPr>
-                      <w:proofErr w:type="spellStart"/>
                       <w:r>
                         <w:rPr>
                           <w:lang w:val="en-GB"/>
                         </w:rPr>
                         <w:t>GameState</w:t>
                       </w:r>
-                      <w:proofErr w:type="spellEnd"/>
                     </w:p>
                   </w:txbxContent>
                 </v:textbox>
@@ -443,14 +480,12 @@
                           <w:lang w:val="en-GB"/>
                         </w:rPr>
                       </w:pPr>
-                      <w:proofErr w:type="spellStart"/>
                       <w:r>
                         <w:rPr>
                           <w:lang w:val="en-GB"/>
                         </w:rPr>
                         <w:t>OptionsScreen</w:t>
                       </w:r>
-                      <w:proofErr w:type="spellEnd"/>
                     </w:p>
                   </w:txbxContent>
                 </v:textbox>

</xml_diff>